<commit_message>
Diagrama de Clases del Modelo y complementación en los requerimientos
</commit_message>
<xml_diff>
--- a/docs/Informe Método de Ingeniería.docx
+++ b/docs/Informe Método de Ingeniería.docx
@@ -180,13 +180,13 @@
         <w:t xml:space="preserve">provocar </w:t>
       </w:r>
       <w:r>
-        <w:t>insatisfacción</w:t>
-      </w:r>
-      <w:r>
-        <w:t xml:space="preserve"> </w:t>
-      </w:r>
-      <w:r>
-        <w:t xml:space="preserve">en los usuarios como </w:t>
+        <w:t xml:space="preserve">insatisfacción </w:t>
+      </w:r>
+      <w:r>
+        <w:t xml:space="preserve">en los usuarios </w:t>
+      </w:r>
+      <w:r>
+        <w:t xml:space="preserve">y </w:t>
       </w:r>
       <w:r>
         <w:t>complejidad en la labor de los empleados.</w:t>
@@ -210,7 +210,7 @@
           <w:noProof/>
         </w:rPr>
         <w:drawing>
-          <wp:inline distT="0" distB="0" distL="0" distR="0" wp14:anchorId="51BB8569" wp14:editId="7DB2E440">
+          <wp:inline distT="0" distB="0" distL="0" distR="0" wp14:anchorId="51BB8569" wp14:editId="10B320FB">
             <wp:extent cx="3371850" cy="2107406"/>
             <wp:effectExtent l="0" t="0" r="0" b="0"/>
             <wp:docPr id="297767063" name="Imagen 297767063"/>
@@ -221,7 +221,7 @@
               <a:graphicData uri="http://schemas.openxmlformats.org/drawingml/2006/picture">
                 <pic:pic xmlns:pic="http://schemas.openxmlformats.org/drawingml/2006/picture">
                   <pic:nvPicPr>
-                    <pic:cNvPr id="297767063" name="Imagen 297767063"/>
+                    <pic:cNvPr id="0" name="Imagen 297767063"/>
                     <pic:cNvPicPr/>
                   </pic:nvPicPr>
                   <pic:blipFill>
@@ -260,14 +260,24 @@
       <w:r>
         <w:t xml:space="preserve">Gráfica </w:t>
       </w:r>
-      <w:fldSimple w:instr=" SEQ Gráfica \* ARABIC ">
-        <w:r>
-          <w:rPr>
-            <w:noProof/>
-          </w:rPr>
-          <w:t>1</w:t>
-        </w:r>
-      </w:fldSimple>
+      <w:r>
+        <w:fldChar w:fldCharType="begin"/>
+      </w:r>
+      <w:r>
+        <w:instrText>SEQ Gráfica \* ARABIC</w:instrText>
+      </w:r>
+      <w:r>
+        <w:fldChar w:fldCharType="separate"/>
+      </w:r>
+      <w:r>
+        <w:rPr>
+          <w:noProof/>
+        </w:rPr>
+        <w:t>1</w:t>
+      </w:r>
+      <w:r>
+        <w:fldChar w:fldCharType="end"/>
+      </w:r>
       <w:r>
         <w:t>. Diagrama de árbol. Especificación del problema del banco.</w:t>
       </w:r>
@@ -280,12 +290,254 @@
         <w:t>Recopilación de información</w:t>
       </w:r>
     </w:p>
+    <w:p/>
+    <w:p>
+      <w:r>
+        <w:t xml:space="preserve">Para darle una </w:t>
+      </w:r>
+      <w:r>
+        <w:t>solución</w:t>
+      </w:r>
+      <w:r>
+        <w:t xml:space="preserve"> al problema </w:t>
+      </w:r>
+      <w:r>
+        <w:t>necesitamos definir</w:t>
+      </w:r>
+      <w:r>
+        <w:t xml:space="preserve"> las herramientas que nos ayudaran a solucionarlo, por </w:t>
+      </w:r>
+      <w:r>
+        <w:t>ejemplo,</w:t>
+      </w:r>
+      <w:r>
+        <w:t xml:space="preserve"> las listas de tipo cola las cuales nos</w:t>
+      </w:r>
+      <w:r>
+        <w:t xml:space="preserve"> ayudaran a moldear problemas del banco, ya que este tipo de listas</w:t>
+      </w:r>
+      <w:r>
+        <w:t xml:space="preserve"> l</w:t>
+      </w:r>
+      <w:r>
+        <w:t xml:space="preserve">a </w:t>
+      </w:r>
+      <w:r>
+        <w:t>inserción</w:t>
+      </w:r>
+      <w:r>
+        <w:t xml:space="preserve"> se hace al principio y la </w:t>
+      </w:r>
+      <w:r>
+        <w:t>extracción</w:t>
+      </w:r>
+      <w:r>
+        <w:t xml:space="preserve"> al fi</w:t>
+      </w:r>
+      <w:r>
+        <w:t xml:space="preserve">nal, y esto nos ayuda a hacer </w:t>
+      </w:r>
+      <w:r>
+        <w:t>resolución</w:t>
+      </w:r>
+      <w:r>
+        <w:t xml:space="preserve"> de problemas </w:t>
+      </w:r>
+      <w:r>
+        <w:t xml:space="preserve">como el atender al usuario, ya que los primeros que llegan </w:t>
+      </w:r>
+      <w:r>
+        <w:t xml:space="preserve">al </w:t>
+      </w:r>
+      <w:r>
+        <w:t>banco</w:t>
+      </w:r>
+      <w:r>
+        <w:t xml:space="preserve"> </w:t>
+      </w:r>
+      <w:r>
+        <w:t>deberían</w:t>
+      </w:r>
+      <w:r>
+        <w:t xml:space="preserve"> de ser los </w:t>
+      </w:r>
+      <w:r>
+        <w:t>últimos</w:t>
+      </w:r>
+      <w:r>
+        <w:t xml:space="preserve"> atendidos.</w:t>
+      </w:r>
+    </w:p>
+    <w:p>
+      <w:r>
+        <w:rPr>
+          <w:noProof/>
+        </w:rPr>
+        <w:drawing>
+          <wp:anchor distT="0" distB="0" distL="114300" distR="114300" simplePos="0" relativeHeight="251658240" behindDoc="0" locked="0" layoutInCell="1" allowOverlap="1" wp14:anchorId="25784097" wp14:editId="36BBE54B">
+            <wp:simplePos x="0" y="0"/>
+            <wp:positionH relativeFrom="column">
+              <wp:align>left</wp:align>
+            </wp:positionH>
+            <wp:positionV relativeFrom="paragraph">
+              <wp:posOffset>0</wp:posOffset>
+            </wp:positionV>
+            <wp:extent cx="2038350" cy="1152704"/>
+            <wp:effectExtent l="0" t="0" r="0" b="0"/>
+            <wp:wrapSquare wrapText="bothSides"/>
+            <wp:docPr id="1384646836" name="Imagen 1384646836"/>
+            <wp:cNvGraphicFramePr>
+              <a:graphicFrameLocks xmlns:a="http://schemas.openxmlformats.org/drawingml/2006/main" noChangeAspect="1"/>
+            </wp:cNvGraphicFramePr>
+            <a:graphic xmlns:a="http://schemas.openxmlformats.org/drawingml/2006/main">
+              <a:graphicData uri="http://schemas.openxmlformats.org/drawingml/2006/picture">
+                <pic:pic xmlns:pic="http://schemas.openxmlformats.org/drawingml/2006/picture">
+                  <pic:nvPicPr>
+                    <pic:cNvPr id="0" name=""/>
+                    <pic:cNvPicPr/>
+                  </pic:nvPicPr>
+                  <pic:blipFill>
+                    <a:blip r:embed="rId11" cstate="print">
+                      <a:extLst>
+                        <a:ext uri="{28A0092B-C50C-407E-A947-70E740481C1C}">
+                          <a14:useLocalDpi xmlns:a14="http://schemas.microsoft.com/office/drawing/2010/main" val="0"/>
+                        </a:ext>
+                      </a:extLst>
+                    </a:blip>
+                    <a:stretch>
+                      <a:fillRect/>
+                    </a:stretch>
+                  </pic:blipFill>
+                  <pic:spPr>
+                    <a:xfrm>
+                      <a:off x="0" y="0"/>
+                      <a:ext cx="2038350" cy="1152704"/>
+                    </a:xfrm>
+                    <a:prstGeom prst="rect">
+                      <a:avLst/>
+                    </a:prstGeom>
+                  </pic:spPr>
+                </pic:pic>
+              </a:graphicData>
+            </a:graphic>
+            <wp14:sizeRelH relativeFrom="page">
+              <wp14:pctWidth>0</wp14:pctWidth>
+            </wp14:sizeRelH>
+            <wp14:sizeRelV relativeFrom="page">
+              <wp14:pctHeight>0</wp14:pctHeight>
+            </wp14:sizeRelV>
+          </wp:anchor>
+        </w:drawing>
+      </w:r>
+    </w:p>
     <w:p>
       <w:pPr>
         <w:spacing w:line="240" w:lineRule="auto"/>
       </w:pPr>
-      <w:r>
-        <w:t>Una vez que se identifica el problema y se definen apropiadamente las necesidades, entonces el ingeniero comienza a recopilar información y los datos necesarios para resolverlo. Por supuesto, el tipo de información necesaria y las técnicas apropiadas para su recolección dependen de la naturaleza del problema que se va a resolver. Por ejemplo, los ingenieros de sistemas realizan una elicitación de requerimientos.</w:t>
+    </w:p>
+    <w:p>
+      <w:pPr>
+        <w:spacing w:line="240" w:lineRule="auto"/>
+      </w:pPr>
+      <w:r>
+        <w:t xml:space="preserve">En este sentido </w:t>
+      </w:r>
+      <w:r>
+        <w:t>también</w:t>
+      </w:r>
+      <w:r>
+        <w:t xml:space="preserve"> se </w:t>
+      </w:r>
+      <w:r>
+        <w:t>utilizará</w:t>
+      </w:r>
+      <w:r>
+        <w:t xml:space="preserve"> pilas, las cuales se procede en la </w:t>
+      </w:r>
+      <w:r>
+        <w:t>inserción</w:t>
+      </w:r>
+      <w:r>
+        <w:t xml:space="preserve"> en la </w:t>
+      </w:r>
+      <w:r>
+        <w:t>última</w:t>
+      </w:r>
+      <w:r>
+        <w:t xml:space="preserve"> </w:t>
+      </w:r>
+      <w:r>
+        <w:t>posición</w:t>
+      </w:r>
+      <w:r>
+        <w:t xml:space="preserve"> y </w:t>
+      </w:r>
+      <w:r>
+        <w:t>también</w:t>
+      </w:r>
+      <w:r>
+        <w:t xml:space="preserve"> en la </w:t>
+      </w:r>
+      <w:r>
+        <w:t>extracción</w:t>
+      </w:r>
+      <w:r>
+        <w:t>, la cual ayudara a solucionar otros problemas que se tiene en un banco</w:t>
+      </w:r>
+      <w:r>
+        <w:t>.</w:t>
+      </w:r>
+    </w:p>
+    <w:p>
+      <w:pPr>
+        <w:spacing w:line="240" w:lineRule="auto"/>
+      </w:pPr>
+      <w:r>
+        <w:rPr>
+          <w:noProof/>
+        </w:rPr>
+        <w:lastRenderedPageBreak/>
+        <w:drawing>
+          <wp:inline distT="0" distB="0" distL="0" distR="0" wp14:anchorId="1470D6DE" wp14:editId="65872080">
+            <wp:extent cx="1457325" cy="1049274"/>
+            <wp:effectExtent l="0" t="0" r="0" b="0"/>
+            <wp:docPr id="2145151374" name="Imagen 2145151374"/>
+            <wp:cNvGraphicFramePr>
+              <a:graphicFrameLocks xmlns:a="http://schemas.openxmlformats.org/drawingml/2006/main" noChangeAspect="1"/>
+            </wp:cNvGraphicFramePr>
+            <a:graphic xmlns:a="http://schemas.openxmlformats.org/drawingml/2006/main">
+              <a:graphicData uri="http://schemas.openxmlformats.org/drawingml/2006/picture">
+                <pic:pic xmlns:pic="http://schemas.openxmlformats.org/drawingml/2006/picture">
+                  <pic:nvPicPr>
+                    <pic:cNvPr id="0" name=""/>
+                    <pic:cNvPicPr/>
+                  </pic:nvPicPr>
+                  <pic:blipFill>
+                    <a:blip r:embed="rId12">
+                      <a:extLst>
+                        <a:ext uri="{28A0092B-C50C-407E-A947-70E740481C1C}">
+                          <a14:useLocalDpi xmlns:a14="http://schemas.microsoft.com/office/drawing/2010/main" val="0"/>
+                        </a:ext>
+                      </a:extLst>
+                    </a:blip>
+                    <a:stretch>
+                      <a:fillRect/>
+                    </a:stretch>
+                  </pic:blipFill>
+                  <pic:spPr>
+                    <a:xfrm>
+                      <a:off x="0" y="0"/>
+                      <a:ext cx="1457325" cy="1049274"/>
+                    </a:xfrm>
+                    <a:prstGeom prst="rect">
+                      <a:avLst/>
+                    </a:prstGeom>
+                  </pic:spPr>
+                </pic:pic>
+              </a:graphicData>
+            </a:graphic>
+          </wp:inline>
+        </w:drawing>
       </w:r>
     </w:p>
     <w:p>
@@ -405,7 +657,6 @@
         <w:rPr>
           <w:rFonts w:ascii="Calibri" w:hAnsi="Calibri" w:cs="Calibri"/>
         </w:rPr>
-        <w:lastRenderedPageBreak/>
         <w:t>específico.</w:t>
       </w:r>
     </w:p>
@@ -750,6 +1001,7 @@
         <w:pStyle w:val="Ttulo2"/>
       </w:pPr>
       <w:r>
+        <w:lastRenderedPageBreak/>
         <w:t>Preparación de informes y especificaciones</w:t>
       </w:r>
     </w:p>
@@ -913,10 +1165,9 @@
         <w:rPr>
           <w:rFonts w:ascii="Calibri" w:hAnsi="Calibri" w:cs="Calibri"/>
         </w:rPr>
-        <w:lastRenderedPageBreak/>
         <w:t xml:space="preserve">Repositorio del proyecto </w:t>
       </w:r>
-      <w:hyperlink r:id="rId11" w:history="1">
+      <w:hyperlink r:id="rId13" w:history="1">
         <w:r>
           <w:rPr>
             <w:rStyle w:val="Hipervnculo"/>
@@ -933,7 +1184,7 @@
       </w:r>
     </w:p>
     <w:sectPr>
-      <w:headerReference w:type="default" r:id="rId12"/>
+      <w:headerReference w:type="default" r:id="rId14"/>
       <w:pgSz w:w="11906" w:h="16838"/>
       <w:pgMar w:top="1417" w:right="1701" w:bottom="1417" w:left="1701" w:header="708" w:footer="708" w:gutter="0"/>
       <w:cols w:space="708"/>
@@ -1115,13 +1366,13 @@
             </wp:anchor>
           </w:drawing>
         </mc:Choice>
-        <mc:Fallback>
-          <w:pict>
-            <v:shapetype w14:anchorId="125ABEE5" id="_x0000_t202" coordsize="21600,21600" o:spt="202" path="m,l,21600r21600,l21600,xe">
+        <mc:Fallback xmlns:a1611="http://schemas.microsoft.com/office/drawing/2016/11/main" xmlns:a14="http://schemas.microsoft.com/office/drawing/2010/main" xmlns:pic="http://schemas.openxmlformats.org/drawingml/2006/picture" xmlns:a="http://schemas.openxmlformats.org/drawingml/2006/main">
+          <w:pict w14:anchorId="72B9F6ED">
+            <v:shapetype id="_x0000_t202" coordsize="21600,21600" o:spt="202" path="m,l,21600r21600,l21600,xe" w14:anchorId="125ABEE5">
               <v:stroke joinstyle="miter"/>
               <v:path gradientshapeok="t" o:connecttype="rect"/>
             </v:shapetype>
-            <v:shape id="Cuadro de texto 2" o:spid="_x0000_s1026" type="#_x0000_t202" style="position:absolute;margin-left:139.95pt;margin-top:-4.2pt;width:237.6pt;height:110.6pt;z-index:251660288;visibility:visible;mso-wrap-style:square;mso-width-percent:0;mso-height-percent:200;mso-wrap-distance-left:9pt;mso-wrap-distance-top:3.6pt;mso-wrap-distance-right:9pt;mso-wrap-distance-bottom:3.6pt;mso-position-horizontal:absolute;mso-position-horizontal-relative:text;mso-position-vertical:absolute;mso-position-vertical-relative:text;mso-width-percent:0;mso-height-percent:200;mso-width-relative:margin;mso-height-relative:margin;v-text-anchor:top" o:gfxdata="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">
+            <v:shape id="Cuadro de texto 2" style="position:absolute;margin-left:139.95pt;margin-top:-4.2pt;width:237.6pt;height:110.6pt;z-index:251660288;visibility:visible;mso-wrap-style:square;mso-width-percent:0;mso-height-percent:200;mso-wrap-distance-left:9pt;mso-wrap-distance-top:3.6pt;mso-wrap-distance-right:9pt;mso-wrap-distance-bottom:3.6pt;mso-position-horizontal:absolute;mso-position-horizontal-relative:text;mso-position-vertical:absolute;mso-position-vertical-relative:text;mso-width-percent:0;mso-height-percent:200;mso-width-relative:margin;mso-height-relative:margin;v-text-anchor:top" o:spid="_x0000_s1026" type="#_x0000_t202" o:gfxdata="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">
               <v:textbox style="mso-fit-shape-to-text:t">
                 <w:txbxContent>
                   <w:p>
@@ -1264,8 +1515,8 @@
             </wp:anchor>
           </w:drawing>
         </mc:Choice>
-        <mc:Fallback xmlns:a1611="http://schemas.microsoft.com/office/drawing/2016/11/main" xmlns:a14="http://schemas.microsoft.com/office/drawing/2010/main" xmlns:pic="http://schemas.openxmlformats.org/drawingml/2006/picture" xmlns:a="http://schemas.openxmlformats.org/drawingml/2006/main">
-          <w:pict>
+        <mc:Fallback xmlns:a="http://schemas.openxmlformats.org/drawingml/2006/main" xmlns:pic="http://schemas.openxmlformats.org/drawingml/2006/picture" xmlns:a14="http://schemas.microsoft.com/office/drawing/2010/main" xmlns:a1611="http://schemas.microsoft.com/office/drawing/2016/11/main">
+          <w:pict w14:anchorId="3E10BF20">
             <v:shape id="_x0000_s1027" style="position:absolute;margin-left:396.75pt;margin-top:-4.8pt;width:98.7pt;height:110.6pt;z-index:251659264;visibility:visible;mso-wrap-style:square;mso-width-percent:0;mso-height-percent:200;mso-wrap-distance-left:9pt;mso-wrap-distance-top:3.6pt;mso-wrap-distance-right:9pt;mso-wrap-distance-bottom:3.6pt;mso-position-horizontal:absolute;mso-position-horizontal-relative:text;mso-position-vertical:absolute;mso-position-vertical-relative:text;mso-width-percent:0;mso-height-percent:200;mso-width-relative:margin;mso-height-relative:margin;v-text-anchor:top" type="#_x0000_t202" o:gfxdata="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" w14:anchorId="1FBF8F24">
               <v:textbox style="mso-fit-shape-to-text:t">
                 <w:txbxContent>
@@ -2400,18 +2651,18 @@
 </file>
 
 <file path=customXml/item1.xml><?xml version="1.0" encoding="utf-8"?>
-<p:properties xmlns:p="http://schemas.microsoft.com/office/2006/metadata/properties" xmlns:xsi="http://www.w3.org/2001/XMLSchema-instance" xmlns:pc="http://schemas.microsoft.com/office/infopath/2007/PartnerControls">
-  <documentManagement/>
-</p:properties>
-</file>
-
-<file path=customXml/item2.xml><?xml version="1.0" encoding="utf-8"?>
 <?mso-contentType ?>
 <FormTemplates xmlns="http://schemas.microsoft.com/sharepoint/v3/contenttype/forms">
   <Display>DocumentLibraryForm</Display>
   <Edit>DocumentLibraryForm</Edit>
   <New>DocumentLibraryForm</New>
 </FormTemplates>
+</file>
+
+<file path=customXml/item2.xml><?xml version="1.0" encoding="utf-8"?>
+<p:properties xmlns:p="http://schemas.microsoft.com/office/2006/metadata/properties" xmlns:xsi="http://www.w3.org/2001/XMLSchema-instance" xmlns:pc="http://schemas.microsoft.com/office/infopath/2007/PartnerControls">
+  <documentManagement/>
+</p:properties>
 </file>
 
 <file path=customXml/item3.xml><?xml version="1.0" encoding="utf-8"?>
@@ -2632,18 +2883,18 @@
 </file>
 
 <file path=customXml/itemProps1.xml><?xml version="1.0" encoding="utf-8"?>
-<ds:datastoreItem xmlns:ds="http://schemas.openxmlformats.org/officeDocument/2006/customXml" ds:itemID="{3822AF8D-D830-4579-8114-1A8EE4402EB3}">
+<ds:datastoreItem xmlns:ds="http://schemas.openxmlformats.org/officeDocument/2006/customXml" ds:itemID="{4E1EAF15-C349-49EF-9700-616DD27AF5D3}">
   <ds:schemaRefs>
-    <ds:schemaRef ds:uri="http://schemas.microsoft.com/office/2006/metadata/properties"/>
-    <ds:schemaRef ds:uri="http://schemas.microsoft.com/office/infopath/2007/PartnerControls"/>
+    <ds:schemaRef ds:uri="http://schemas.microsoft.com/sharepoint/v3/contenttype/forms"/>
   </ds:schemaRefs>
 </ds:datastoreItem>
 </file>
 
 <file path=customXml/itemProps2.xml><?xml version="1.0" encoding="utf-8"?>
-<ds:datastoreItem xmlns:ds="http://schemas.openxmlformats.org/officeDocument/2006/customXml" ds:itemID="{4E1EAF15-C349-49EF-9700-616DD27AF5D3}">
+<ds:datastoreItem xmlns:ds="http://schemas.openxmlformats.org/officeDocument/2006/customXml" ds:itemID="{3822AF8D-D830-4579-8114-1A8EE4402EB3}">
   <ds:schemaRefs>
-    <ds:schemaRef ds:uri="http://schemas.microsoft.com/sharepoint/v3/contenttype/forms"/>
+    <ds:schemaRef ds:uri="http://schemas.microsoft.com/office/2006/metadata/properties"/>
+    <ds:schemaRef ds:uri="http://schemas.microsoft.com/office/infopath/2007/PartnerControls"/>
   </ds:schemaRefs>
 </ds:datastoreItem>
 </file>

</xml_diff>